<commit_message>
feature(events/views, events/admin, helpers/report_exporter) add report exporter functional
</commit_message>
<xml_diff>
--- a/src/apps/helpers/template.docx
+++ b/src/apps/helpers/template.docx
@@ -130,12 +130,6 @@
         <w:rPr/>
       </w:pPr>
       <w:r>
-        <w:rPr>
-          <w:rStyle w:val="1"/>
-          <w:rFonts w:eastAsia="Times New Roman" w:cs="Times New Roman" w:ascii="Times New Roman" w:hAnsi="Times New Roman"/>
-          <w:sz w:val="24"/>
-          <w:szCs w:val="24"/>
-        </w:rPr>
         <mc:AlternateContent>
           <mc:Choice Requires="wps">
             <w:drawing>
@@ -269,27 +263,7 @@
                                       <w:sz w:val="22"/>
                                       <w:szCs w:val="22"/>
                                     </w:rPr>
-                                    <w:t>{{</w:t>
-                                  </w:r>
-                                  <w:r>
-                                    <w:rPr>
-                                      <w:rFonts w:eastAsia="Times New Roman" w:cs="Times New Roman" w:ascii="Times New Roman" w:hAnsi="Times New Roman"/>
-                                      <w:b w:val="false"/>
-                                      <w:bCs w:val="false"/>
-                                      <w:sz w:val="22"/>
-                                      <w:szCs w:val="22"/>
-                                    </w:rPr>
-                                    <w:t>event_name}</w:t>
-                                  </w:r>
-                                  <w:r>
-                                    <w:rPr>
-                                      <w:rFonts w:eastAsia="Times New Roman" w:cs="Times New Roman" w:ascii="Times New Roman" w:hAnsi="Times New Roman"/>
-                                      <w:b w:val="false"/>
-                                      <w:bCs w:val="false"/>
-                                      <w:sz w:val="22"/>
-                                      <w:szCs w:val="22"/>
-                                    </w:rPr>
-                                    <w:t>}</w:t>
+                                    <w:t>{{event_name}}</w:t>
                                   </w:r>
                                 </w:p>
                               </w:tc>
@@ -368,27 +342,7 @@
                                       <w:sz w:val="22"/>
                                       <w:szCs w:val="22"/>
                                     </w:rPr>
-                                    <w:t>{{</w:t>
-                                  </w:r>
-                                  <w:r>
-                                    <w:rPr>
-                                      <w:rFonts w:eastAsia="Times New Roman" w:cs="Times New Roman" w:ascii="Times New Roman" w:hAnsi="Times New Roman"/>
-                                      <w:b w:val="false"/>
-                                      <w:bCs w:val="false"/>
-                                      <w:sz w:val="22"/>
-                                      <w:szCs w:val="22"/>
-                                    </w:rPr>
-                                    <w:t>organization}</w:t>
-                                  </w:r>
-                                  <w:r>
-                                    <w:rPr>
-                                      <w:rFonts w:eastAsia="Times New Roman" w:cs="Times New Roman" w:ascii="Times New Roman" w:hAnsi="Times New Roman"/>
-                                      <w:b w:val="false"/>
-                                      <w:bCs w:val="false"/>
-                                      <w:sz w:val="22"/>
-                                      <w:szCs w:val="22"/>
-                                    </w:rPr>
-                                    <w:t>}</w:t>
+                                    <w:t>{{organization}}</w:t>
                                   </w:r>
                                 </w:p>
                               </w:tc>
@@ -467,27 +421,7 @@
                                       <w:sz w:val="22"/>
                                       <w:szCs w:val="22"/>
                                     </w:rPr>
-                                    <w:t>{{</w:t>
-                                  </w:r>
-                                  <w:r>
-                                    <w:rPr>
-                                      <w:rFonts w:eastAsia="Times New Roman" w:cs="Times New Roman" w:ascii="Times New Roman" w:hAnsi="Times New Roman"/>
-                                      <w:b w:val="false"/>
-                                      <w:bCs w:val="false"/>
-                                      <w:sz w:val="22"/>
-                                      <w:szCs w:val="22"/>
-                                    </w:rPr>
-                                    <w:t>start_date}</w:t>
-                                  </w:r>
-                                  <w:r>
-                                    <w:rPr>
-                                      <w:rFonts w:eastAsia="Times New Roman" w:cs="Times New Roman" w:ascii="Times New Roman" w:hAnsi="Times New Roman"/>
-                                      <w:b w:val="false"/>
-                                      <w:bCs w:val="false"/>
-                                      <w:sz w:val="22"/>
-                                      <w:szCs w:val="22"/>
-                                    </w:rPr>
-                                    <w:t>}</w:t>
+                                    <w:t>{{start_date}}</w:t>
                                   </w:r>
                                 </w:p>
                               </w:tc>
@@ -566,27 +500,7 @@
                                       <w:sz w:val="22"/>
                                       <w:szCs w:val="22"/>
                                     </w:rPr>
-                                    <w:t>{{</w:t>
-                                  </w:r>
-                                  <w:r>
-                                    <w:rPr>
-                                      <w:rFonts w:eastAsia="Times New Roman" w:cs="Times New Roman" w:ascii="Times New Roman" w:hAnsi="Times New Roman"/>
-                                      <w:b w:val="false"/>
-                                      <w:bCs w:val="false"/>
-                                      <w:sz w:val="22"/>
-                                      <w:szCs w:val="22"/>
-                                    </w:rPr>
-                                    <w:t>place}</w:t>
-                                  </w:r>
-                                  <w:r>
-                                    <w:rPr>
-                                      <w:rFonts w:eastAsia="Times New Roman" w:cs="Times New Roman" w:ascii="Times New Roman" w:hAnsi="Times New Roman"/>
-                                      <w:b w:val="false"/>
-                                      <w:bCs w:val="false"/>
-                                      <w:sz w:val="22"/>
-                                      <w:szCs w:val="22"/>
-                                    </w:rPr>
-                                    <w:t>}</w:t>
+                                    <w:t>{{place}}</w:t>
                                   </w:r>
                                 </w:p>
                               </w:tc>
@@ -665,27 +579,7 @@
                                       <w:sz w:val="22"/>
                                       <w:szCs w:val="22"/>
                                     </w:rPr>
-                                    <w:t>{{</w:t>
-                                  </w:r>
-                                  <w:r>
-                                    <w:rPr>
-                                      <w:rFonts w:eastAsia="Times New Roman" w:cs="Times New Roman" w:ascii="Times New Roman" w:hAnsi="Times New Roman"/>
-                                      <w:b w:val="false"/>
-                                      <w:bCs w:val="false"/>
-                                      <w:sz w:val="22"/>
-                                      <w:szCs w:val="22"/>
-                                    </w:rPr>
-                                    <w:t>level}</w:t>
-                                  </w:r>
-                                  <w:r>
-                                    <w:rPr>
-                                      <w:rFonts w:eastAsia="Times New Roman" w:cs="Times New Roman" w:ascii="Times New Roman" w:hAnsi="Times New Roman"/>
-                                      <w:b w:val="false"/>
-                                      <w:bCs w:val="false"/>
-                                      <w:sz w:val="22"/>
-                                      <w:szCs w:val="22"/>
-                                    </w:rPr>
-                                    <w:t>}</w:t>
+                                    <w:t>{{level}}</w:t>
                                   </w:r>
                                 </w:p>
                               </w:tc>
@@ -764,27 +658,7 @@
                                       <w:sz w:val="22"/>
                                       <w:szCs w:val="22"/>
                                     </w:rPr>
-                                    <w:t>{{</w:t>
-                                  </w:r>
-                                  <w:r>
-                                    <w:rPr>
-                                      <w:rFonts w:eastAsia="Times New Roman" w:cs="Times New Roman" w:ascii="Times New Roman" w:hAnsi="Times New Roman"/>
-                                      <w:b w:val="false"/>
-                                      <w:bCs w:val="false"/>
-                                      <w:sz w:val="22"/>
-                                      <w:szCs w:val="22"/>
-                                    </w:rPr>
-                                    <w:t>description}</w:t>
-                                  </w:r>
-                                  <w:r>
-                                    <w:rPr>
-                                      <w:rFonts w:eastAsia="Times New Roman" w:cs="Times New Roman" w:ascii="Times New Roman" w:hAnsi="Times New Roman"/>
-                                      <w:b w:val="false"/>
-                                      <w:bCs w:val="false"/>
-                                      <w:sz w:val="22"/>
-                                      <w:szCs w:val="22"/>
-                                    </w:rPr>
-                                    <w:t>}</w:t>
+                                    <w:t>{{description}}</w:t>
                                   </w:r>
                                 </w:p>
                               </w:tc>
@@ -859,27 +733,7 @@
                                       <w:sz w:val="22"/>
                                       <w:szCs w:val="22"/>
                                     </w:rPr>
-                                    <w:t>{{</w:t>
-                                  </w:r>
-                                  <w:r>
-                                    <w:rPr>
-                                      <w:rFonts w:eastAsia="Times New Roman" w:cs="Times New Roman" w:ascii="Times New Roman" w:hAnsi="Times New Roman"/>
-                                      <w:b w:val="false"/>
-                                      <w:bCs w:val="false"/>
-                                      <w:sz w:val="22"/>
-                                      <w:szCs w:val="22"/>
-                                    </w:rPr>
-                                    <w:t>links}</w:t>
-                                  </w:r>
-                                  <w:r>
-                                    <w:rPr>
-                                      <w:rFonts w:eastAsia="Times New Roman" w:cs="Times New Roman" w:ascii="Times New Roman" w:hAnsi="Times New Roman"/>
-                                      <w:b w:val="false"/>
-                                      <w:bCs w:val="false"/>
-                                      <w:sz w:val="22"/>
-                                      <w:szCs w:val="22"/>
-                                    </w:rPr>
-                                    <w:t>}</w:t>
+                                    <w:t>{{links}}</w:t>
                                   </w:r>
                                 </w:p>
                               </w:tc>
@@ -907,8 +761,8 @@
           </mc:Choice>
           <mc:Fallback>
             <w:pict>
-              <v:rect id="shape_0" ID="Изображение1" path="m0,0l-2147483645,0l-2147483645,-2147483646l0,-2147483646xe" fillcolor="white" stroked="f" o:allowincell="f" style="position:absolute;margin-left:-5.15pt;margin-top:9.05pt;width:466.35pt;height:187.5pt;mso-wrap-style:none;v-text-anchor:middle;mso-position-horizontal-relative:margin">
-                <v:fill o:detectmouseclick="t" type="solid" color2="black" opacity="0"/>
+              <v:rect id="shape_0" ID="Изображение1" path="m0,0l-2147483645,0l-2147483645,-2147483646l0,-2147483646xe" stroked="f" o:allowincell="f" style="position:absolute;margin-left:-5.15pt;margin-top:9.05pt;width:466.35pt;height:187.5pt;mso-wrap-style:none;v-text-anchor:middle;mso-position-horizontal-relative:margin">
+                <v:fill o:detectmouseclick="t" on="false"/>
                 <v:stroke color="#3465a4" joinstyle="round" endcap="flat"/>
                 <v:textbox>
                   <w:txbxContent>
@@ -1005,27 +859,7 @@
                                 <w:sz w:val="22"/>
                                 <w:szCs w:val="22"/>
                               </w:rPr>
-                              <w:t>{{</w:t>
-                            </w:r>
-                            <w:r>
-                              <w:rPr>
-                                <w:rFonts w:eastAsia="Times New Roman" w:cs="Times New Roman" w:ascii="Times New Roman" w:hAnsi="Times New Roman"/>
-                                <w:b w:val="false"/>
-                                <w:bCs w:val="false"/>
-                                <w:sz w:val="22"/>
-                                <w:szCs w:val="22"/>
-                              </w:rPr>
-                              <w:t>event_name}</w:t>
-                            </w:r>
-                            <w:r>
-                              <w:rPr>
-                                <w:rFonts w:eastAsia="Times New Roman" w:cs="Times New Roman" w:ascii="Times New Roman" w:hAnsi="Times New Roman"/>
-                                <w:b w:val="false"/>
-                                <w:bCs w:val="false"/>
-                                <w:sz w:val="22"/>
-                                <w:szCs w:val="22"/>
-                              </w:rPr>
-                              <w:t>}</w:t>
+                              <w:t>{{event_name}}</w:t>
                             </w:r>
                           </w:p>
                         </w:tc>
@@ -1104,27 +938,7 @@
                                 <w:sz w:val="22"/>
                                 <w:szCs w:val="22"/>
                               </w:rPr>
-                              <w:t>{{</w:t>
-                            </w:r>
-                            <w:r>
-                              <w:rPr>
-                                <w:rFonts w:eastAsia="Times New Roman" w:cs="Times New Roman" w:ascii="Times New Roman" w:hAnsi="Times New Roman"/>
-                                <w:b w:val="false"/>
-                                <w:bCs w:val="false"/>
-                                <w:sz w:val="22"/>
-                                <w:szCs w:val="22"/>
-                              </w:rPr>
-                              <w:t>organization}</w:t>
-                            </w:r>
-                            <w:r>
-                              <w:rPr>
-                                <w:rFonts w:eastAsia="Times New Roman" w:cs="Times New Roman" w:ascii="Times New Roman" w:hAnsi="Times New Roman"/>
-                                <w:b w:val="false"/>
-                                <w:bCs w:val="false"/>
-                                <w:sz w:val="22"/>
-                                <w:szCs w:val="22"/>
-                              </w:rPr>
-                              <w:t>}</w:t>
+                              <w:t>{{organization}}</w:t>
                             </w:r>
                           </w:p>
                         </w:tc>
@@ -1203,27 +1017,7 @@
                                 <w:sz w:val="22"/>
                                 <w:szCs w:val="22"/>
                               </w:rPr>
-                              <w:t>{{</w:t>
-                            </w:r>
-                            <w:r>
-                              <w:rPr>
-                                <w:rFonts w:eastAsia="Times New Roman" w:cs="Times New Roman" w:ascii="Times New Roman" w:hAnsi="Times New Roman"/>
-                                <w:b w:val="false"/>
-                                <w:bCs w:val="false"/>
-                                <w:sz w:val="22"/>
-                                <w:szCs w:val="22"/>
-                              </w:rPr>
-                              <w:t>start_date}</w:t>
-                            </w:r>
-                            <w:r>
-                              <w:rPr>
-                                <w:rFonts w:eastAsia="Times New Roman" w:cs="Times New Roman" w:ascii="Times New Roman" w:hAnsi="Times New Roman"/>
-                                <w:b w:val="false"/>
-                                <w:bCs w:val="false"/>
-                                <w:sz w:val="22"/>
-                                <w:szCs w:val="22"/>
-                              </w:rPr>
-                              <w:t>}</w:t>
+                              <w:t>{{start_date}}</w:t>
                             </w:r>
                           </w:p>
                         </w:tc>
@@ -1302,27 +1096,7 @@
                                 <w:sz w:val="22"/>
                                 <w:szCs w:val="22"/>
                               </w:rPr>
-                              <w:t>{{</w:t>
-                            </w:r>
-                            <w:r>
-                              <w:rPr>
-                                <w:rFonts w:eastAsia="Times New Roman" w:cs="Times New Roman" w:ascii="Times New Roman" w:hAnsi="Times New Roman"/>
-                                <w:b w:val="false"/>
-                                <w:bCs w:val="false"/>
-                                <w:sz w:val="22"/>
-                                <w:szCs w:val="22"/>
-                              </w:rPr>
-                              <w:t>place}</w:t>
-                            </w:r>
-                            <w:r>
-                              <w:rPr>
-                                <w:rFonts w:eastAsia="Times New Roman" w:cs="Times New Roman" w:ascii="Times New Roman" w:hAnsi="Times New Roman"/>
-                                <w:b w:val="false"/>
-                                <w:bCs w:val="false"/>
-                                <w:sz w:val="22"/>
-                                <w:szCs w:val="22"/>
-                              </w:rPr>
-                              <w:t>}</w:t>
+                              <w:t>{{place}}</w:t>
                             </w:r>
                           </w:p>
                         </w:tc>
@@ -1401,27 +1175,7 @@
                                 <w:sz w:val="22"/>
                                 <w:szCs w:val="22"/>
                               </w:rPr>
-                              <w:t>{{</w:t>
-                            </w:r>
-                            <w:r>
-                              <w:rPr>
-                                <w:rFonts w:eastAsia="Times New Roman" w:cs="Times New Roman" w:ascii="Times New Roman" w:hAnsi="Times New Roman"/>
-                                <w:b w:val="false"/>
-                                <w:bCs w:val="false"/>
-                                <w:sz w:val="22"/>
-                                <w:szCs w:val="22"/>
-                              </w:rPr>
-                              <w:t>level}</w:t>
-                            </w:r>
-                            <w:r>
-                              <w:rPr>
-                                <w:rFonts w:eastAsia="Times New Roman" w:cs="Times New Roman" w:ascii="Times New Roman" w:hAnsi="Times New Roman"/>
-                                <w:b w:val="false"/>
-                                <w:bCs w:val="false"/>
-                                <w:sz w:val="22"/>
-                                <w:szCs w:val="22"/>
-                              </w:rPr>
-                              <w:t>}</w:t>
+                              <w:t>{{level}}</w:t>
                             </w:r>
                           </w:p>
                         </w:tc>
@@ -1500,27 +1254,7 @@
                                 <w:sz w:val="22"/>
                                 <w:szCs w:val="22"/>
                               </w:rPr>
-                              <w:t>{{</w:t>
-                            </w:r>
-                            <w:r>
-                              <w:rPr>
-                                <w:rFonts w:eastAsia="Times New Roman" w:cs="Times New Roman" w:ascii="Times New Roman" w:hAnsi="Times New Roman"/>
-                                <w:b w:val="false"/>
-                                <w:bCs w:val="false"/>
-                                <w:sz w:val="22"/>
-                                <w:szCs w:val="22"/>
-                              </w:rPr>
-                              <w:t>description}</w:t>
-                            </w:r>
-                            <w:r>
-                              <w:rPr>
-                                <w:rFonts w:eastAsia="Times New Roman" w:cs="Times New Roman" w:ascii="Times New Roman" w:hAnsi="Times New Roman"/>
-                                <w:b w:val="false"/>
-                                <w:bCs w:val="false"/>
-                                <w:sz w:val="22"/>
-                                <w:szCs w:val="22"/>
-                              </w:rPr>
-                              <w:t>}</w:t>
+                              <w:t>{{description}}</w:t>
                             </w:r>
                           </w:p>
                         </w:tc>
@@ -1595,27 +1329,7 @@
                                 <w:sz w:val="22"/>
                                 <w:szCs w:val="22"/>
                               </w:rPr>
-                              <w:t>{{</w:t>
-                            </w:r>
-                            <w:r>
-                              <w:rPr>
-                                <w:rFonts w:eastAsia="Times New Roman" w:cs="Times New Roman" w:ascii="Times New Roman" w:hAnsi="Times New Roman"/>
-                                <w:b w:val="false"/>
-                                <w:bCs w:val="false"/>
-                                <w:sz w:val="22"/>
-                                <w:szCs w:val="22"/>
-                              </w:rPr>
-                              <w:t>links}</w:t>
-                            </w:r>
-                            <w:r>
-                              <w:rPr>
-                                <w:rFonts w:eastAsia="Times New Roman" w:cs="Times New Roman" w:ascii="Times New Roman" w:hAnsi="Times New Roman"/>
-                                <w:b w:val="false"/>
-                                <w:bCs w:val="false"/>
-                                <w:sz w:val="22"/>
-                                <w:szCs w:val="22"/>
-                              </w:rPr>
-                              <w:t>}</w:t>
+                              <w:t>{{links}}</w:t>
                             </w:r>
                           </w:p>
                         </w:tc>
@@ -1683,8 +1397,8 @@
         <w:tblLook w:val="04a0" w:noHBand="0" w:noVBand="1" w:firstColumn="1" w:lastRow="0" w:lastColumn="0" w:firstRow="1"/>
       </w:tblPr>
       <w:tblGrid>
-        <w:gridCol w:w="424"/>
-        <w:gridCol w:w="4252"/>
+        <w:gridCol w:w="423"/>
+        <w:gridCol w:w="4253"/>
         <w:gridCol w:w="2337"/>
         <w:gridCol w:w="2366"/>
       </w:tblGrid>
@@ -1692,7 +1406,7 @@
         <w:trPr/>
         <w:tc>
           <w:tcPr>
-            <w:tcW w:w="424" w:type="dxa"/>
+            <w:tcW w:w="423" w:type="dxa"/>
             <w:tcBorders>
               <w:top w:val="single" w:sz="4" w:space="0" w:color="000000"/>
               <w:left w:val="single" w:sz="4" w:space="0" w:color="000000"/>
@@ -1719,7 +1433,7 @@
         </w:tc>
         <w:tc>
           <w:tcPr>
-            <w:tcW w:w="4252" w:type="dxa"/>
+            <w:tcW w:w="4253" w:type="dxa"/>
             <w:tcBorders>
               <w:top w:val="single" w:sz="4" w:space="0" w:color="000000"/>
               <w:left w:val="single" w:sz="4" w:space="0" w:color="000000"/>
@@ -1804,7 +1518,7 @@
         <w:trPr/>
         <w:tc>
           <w:tcPr>
-            <w:tcW w:w="424" w:type="dxa"/>
+            <w:tcW w:w="423" w:type="dxa"/>
             <w:tcBorders>
               <w:top w:val="single" w:sz="4" w:space="0" w:color="000000"/>
               <w:left w:val="single" w:sz="4" w:space="0" w:color="000000"/>
@@ -1831,7 +1545,7 @@
         </w:tc>
         <w:tc>
           <w:tcPr>
-            <w:tcW w:w="4252" w:type="dxa"/>
+            <w:tcW w:w="4253" w:type="dxa"/>
             <w:tcBorders>
               <w:top w:val="single" w:sz="4" w:space="0" w:color="000000"/>
               <w:left w:val="single" w:sz="4" w:space="0" w:color="000000"/>
@@ -1915,7 +1629,7 @@
         <w:trPr/>
         <w:tc>
           <w:tcPr>
-            <w:tcW w:w="424" w:type="dxa"/>
+            <w:tcW w:w="423" w:type="dxa"/>
             <w:tcBorders>
               <w:top w:val="single" w:sz="4" w:space="0" w:color="000000"/>
               <w:left w:val="single" w:sz="4" w:space="0" w:color="000000"/>
@@ -1942,7 +1656,7 @@
         </w:tc>
         <w:tc>
           <w:tcPr>
-            <w:tcW w:w="4252" w:type="dxa"/>
+            <w:tcW w:w="4253" w:type="dxa"/>
             <w:tcBorders>
               <w:top w:val="single" w:sz="4" w:space="0" w:color="000000"/>
               <w:left w:val="single" w:sz="4" w:space="0" w:color="000000"/>
@@ -1958,11 +1672,15 @@
               <w:jc w:val="center"/>
               <w:rPr>
                 <w:rFonts w:ascii="Times New Roman" w:hAnsi="Times New Roman" w:eastAsia="Times New Roman" w:cs="Times New Roman"/>
+                <w:sz w:val="24"/>
+                <w:szCs w:val="24"/>
               </w:rPr>
             </w:pPr>
             <w:r>
               <w:rPr>
                 <w:rFonts w:eastAsia="Times New Roman" w:cs="Times New Roman" w:ascii="Times New Roman" w:hAnsi="Times New Roman"/>
+                <w:sz w:val="24"/>
+                <w:szCs w:val="24"/>
               </w:rPr>
             </w:r>
           </w:p>
@@ -2027,7 +1745,7 @@
         <w:trPr/>
         <w:tc>
           <w:tcPr>
-            <w:tcW w:w="424" w:type="dxa"/>
+            <w:tcW w:w="423" w:type="dxa"/>
             <w:tcBorders>
               <w:top w:val="single" w:sz="4" w:space="0" w:color="000000"/>
               <w:left w:val="single" w:sz="4" w:space="0" w:color="000000"/>
@@ -2054,7 +1772,7 @@
         </w:tc>
         <w:tc>
           <w:tcPr>
-            <w:tcW w:w="4252" w:type="dxa"/>
+            <w:tcW w:w="4253" w:type="dxa"/>
             <w:tcBorders>
               <w:top w:val="single" w:sz="4" w:space="0" w:color="000000"/>
               <w:left w:val="single" w:sz="4" w:space="0" w:color="000000"/>
@@ -2225,8 +1943,8 @@
       </w:tblPr>
       <w:tblGrid>
         <w:gridCol w:w="5101"/>
-        <w:gridCol w:w="1814"/>
-        <w:gridCol w:w="2686"/>
+        <w:gridCol w:w="1812"/>
+        <w:gridCol w:w="2688"/>
       </w:tblGrid>
       <w:tr>
         <w:trPr/>
@@ -2260,7 +1978,7 @@
         </w:tc>
         <w:tc>
           <w:tcPr>
-            <w:tcW w:w="1814" w:type="dxa"/>
+            <w:tcW w:w="1812" w:type="dxa"/>
             <w:tcBorders>
               <w:top w:val="single" w:sz="4" w:space="0" w:color="000000"/>
               <w:left w:val="single" w:sz="4" w:space="0" w:color="000000"/>
@@ -2324,7 +2042,7 @@
         </w:tc>
         <w:tc>
           <w:tcPr>
-            <w:tcW w:w="2686" w:type="dxa"/>
+            <w:tcW w:w="2688" w:type="dxa"/>
             <w:tcBorders>
               <w:top w:val="single" w:sz="4" w:space="0" w:color="000000"/>
               <w:left w:val="single" w:sz="4" w:space="0" w:color="000000"/>
@@ -2423,7 +2141,7 @@
         </w:tc>
         <w:tc>
           <w:tcPr>
-            <w:tcW w:w="1814" w:type="dxa"/>
+            <w:tcW w:w="1812" w:type="dxa"/>
             <w:tcBorders>
               <w:top w:val="single" w:sz="4" w:space="0" w:color="000000"/>
               <w:left w:val="single" w:sz="4" w:space="0" w:color="000000"/>
@@ -2454,7 +2172,7 @@
         </w:tc>
         <w:tc>
           <w:tcPr>
-            <w:tcW w:w="2686" w:type="dxa"/>
+            <w:tcW w:w="2688" w:type="dxa"/>
             <w:tcBorders>
               <w:top w:val="single" w:sz="4" w:space="0" w:color="000000"/>
               <w:left w:val="single" w:sz="4" w:space="0" w:color="000000"/>
@@ -2503,7 +2221,6 @@
               <w:spacing w:lineRule="auto" w:line="240" w:before="0" w:after="0"/>
               <w:jc w:val="both"/>
               <w:rPr>
-                <w:rFonts w:ascii="Times New Roman" w:hAnsi="Times New Roman" w:eastAsia="Times New Roman" w:cs="Times New Roman"/>
                 <w:sz w:val="24"/>
                 <w:szCs w:val="24"/>
               </w:rPr>
@@ -2514,7 +2231,7 @@
                 <w:sz w:val="24"/>
                 <w:szCs w:val="24"/>
               </w:rPr>
-              <w:t>Начальник ОРСП</w:t>
+              <w:t>{{supervisor}}</w:t>
             </w:r>
           </w:p>
           <w:p>
@@ -2525,27 +2242,6 @@
               <w:jc w:val="both"/>
               <w:rPr>
                 <w:rFonts w:ascii="Times New Roman" w:hAnsi="Times New Roman" w:cs="Times New Roman"/>
-                <w:sz w:val="20"/>
-                <w:szCs w:val="20"/>
-              </w:rPr>
-            </w:pPr>
-            <w:r>
-              <w:rPr>
-                <w:rFonts w:cs="Times New Roman" w:ascii="Times New Roman" w:hAnsi="Times New Roman"/>
-                <w:sz w:val="20"/>
-                <w:szCs w:val="20"/>
-              </w:rPr>
-              <w:t>(Для мероприятий уровня «Вунутривузовское» и выше)</w:t>
-            </w:r>
-          </w:p>
-          <w:p>
-            <w:pPr>
-              <w:pStyle w:val="Standard"/>
-              <w:widowControl w:val="false"/>
-              <w:spacing w:lineRule="auto" w:line="240" w:before="0" w:after="0"/>
-              <w:jc w:val="both"/>
-              <w:rPr>
-                <w:rFonts w:ascii="Times New Roman" w:hAnsi="Times New Roman" w:cs="Times New Roman"/>
                 <w:sz w:val="24"/>
                 <w:szCs w:val="24"/>
               </w:rPr>
@@ -2561,7 +2257,7 @@
         </w:tc>
         <w:tc>
           <w:tcPr>
-            <w:tcW w:w="1814" w:type="dxa"/>
+            <w:tcW w:w="1812" w:type="dxa"/>
             <w:tcBorders>
               <w:top w:val="single" w:sz="4" w:space="0" w:color="000000"/>
               <w:left w:val="single" w:sz="4" w:space="0" w:color="000000"/>
@@ -2625,230 +2321,7 @@
         </w:tc>
         <w:tc>
           <w:tcPr>
-            <w:tcW w:w="2686" w:type="dxa"/>
-            <w:tcBorders>
-              <w:top w:val="single" w:sz="4" w:space="0" w:color="000000"/>
-              <w:left w:val="single" w:sz="4" w:space="0" w:color="000000"/>
-              <w:bottom w:val="single" w:sz="4" w:space="0" w:color="000000"/>
-              <w:right w:val="single" w:sz="4" w:space="0" w:color="000000"/>
-            </w:tcBorders>
-          </w:tcPr>
-          <w:p>
-            <w:pPr>
-              <w:pStyle w:val="Standard"/>
-              <w:widowControl w:val="false"/>
-              <w:pBdr>
-                <w:bottom w:val="single" w:sz="12" w:space="0" w:color="00000A"/>
-              </w:pBdr>
-              <w:snapToGrid w:val="false"/>
-              <w:spacing w:lineRule="auto" w:line="240" w:before="0" w:after="0"/>
-              <w:jc w:val="center"/>
-              <w:rPr>
-                <w:rFonts w:ascii="Times New Roman" w:hAnsi="Times New Roman" w:cs="Times New Roman"/>
-                <w:sz w:val="24"/>
-                <w:szCs w:val="24"/>
-              </w:rPr>
-            </w:pPr>
-            <w:r>
-              <w:rPr>
-                <w:rFonts w:cs="Times New Roman" w:ascii="Times New Roman" w:hAnsi="Times New Roman"/>
-                <w:sz w:val="24"/>
-                <w:szCs w:val="24"/>
-              </w:rPr>
-            </w:r>
-          </w:p>
-          <w:p>
-            <w:pPr>
-              <w:pStyle w:val="Standard"/>
-              <w:widowControl w:val="false"/>
-              <w:spacing w:lineRule="auto" w:line="240" w:before="0" w:after="0"/>
-              <w:jc w:val="center"/>
-              <w:rPr>
-                <w:rFonts w:ascii="Times New Roman" w:hAnsi="Times New Roman" w:eastAsia="Droid Sans Fallback" w:cs="Times New Roman"/>
-                <w:bCs/>
-                <w:i/>
-                <w:i/>
-                <w:iCs/>
-                <w:sz w:val="24"/>
-                <w:szCs w:val="24"/>
-                <w:lang w:bidi="hi-IN"/>
-              </w:rPr>
-            </w:pPr>
-            <w:r>
-              <w:rPr>
-                <w:rFonts w:eastAsia="Droid Sans Fallback" w:cs="Times New Roman" w:ascii="Times New Roman" w:hAnsi="Times New Roman"/>
-                <w:bCs/>
-                <w:i/>
-                <w:iCs/>
-                <w:sz w:val="24"/>
-                <w:szCs w:val="24"/>
-                <w:lang w:bidi="hi-IN"/>
-              </w:rPr>
-              <w:t>(ФИО)</w:t>
-            </w:r>
-          </w:p>
-        </w:tc>
-      </w:tr>
-    </w:tbl>
-    <w:p>
-      <w:pPr>
-        <w:pStyle w:val="Standard"/>
-        <w:spacing w:lineRule="auto" w:line="240" w:before="0" w:after="0"/>
-        <w:jc w:val="right"/>
-        <w:rPr>
-          <w:rFonts w:ascii="Times New Roman" w:hAnsi="Times New Roman" w:cs="Times New Roman"/>
-          <w:sz w:val="28"/>
-          <w:szCs w:val="28"/>
-        </w:rPr>
-      </w:pPr>
-      <w:r>
-        <w:rPr>
-          <w:rFonts w:cs="Times New Roman" w:ascii="Times New Roman" w:hAnsi="Times New Roman"/>
-          <w:sz w:val="28"/>
-          <w:szCs w:val="28"/>
-        </w:rPr>
-      </w:r>
-    </w:p>
-    <w:tbl>
-      <w:tblPr>
-        <w:tblW w:w="9601" w:type="dxa"/>
-        <w:jc w:val="left"/>
-        <w:tblInd w:w="-25" w:type="dxa"/>
-        <w:tblLayout w:type="fixed"/>
-        <w:tblCellMar>
-          <w:top w:w="0" w:type="dxa"/>
-          <w:left w:w="113" w:type="dxa"/>
-          <w:bottom w:w="0" w:type="dxa"/>
-          <w:right w:w="108" w:type="dxa"/>
-        </w:tblCellMar>
-        <w:tblLook w:val="04a0" w:noHBand="0" w:noVBand="1" w:firstColumn="1" w:lastRow="0" w:lastColumn="0" w:firstRow="1"/>
-      </w:tblPr>
-      <w:tblGrid>
-        <w:gridCol w:w="5101"/>
-        <w:gridCol w:w="1814"/>
-        <w:gridCol w:w="2686"/>
-      </w:tblGrid>
-      <w:tr>
-        <w:trPr/>
-        <w:tc>
-          <w:tcPr>
-            <w:tcW w:w="5101" w:type="dxa"/>
-            <w:tcBorders>
-              <w:top w:val="single" w:sz="4" w:space="0" w:color="000000"/>
-              <w:left w:val="single" w:sz="4" w:space="0" w:color="000000"/>
-              <w:bottom w:val="single" w:sz="4" w:space="0" w:color="000000"/>
-            </w:tcBorders>
-          </w:tcPr>
-          <w:p>
-            <w:pPr>
-              <w:pStyle w:val="Standard"/>
-              <w:widowControl w:val="false"/>
-              <w:spacing w:lineRule="auto" w:line="240" w:before="0" w:after="0"/>
-              <w:jc w:val="both"/>
-              <w:rPr>
-                <w:rFonts w:ascii="Times New Roman" w:hAnsi="Times New Roman" w:eastAsia="Times New Roman" w:cs="Times New Roman"/>
-                <w:sz w:val="24"/>
-                <w:szCs w:val="24"/>
-              </w:rPr>
-            </w:pPr>
-            <w:r>
-              <w:rPr>
-                <w:rFonts w:eastAsia="Times New Roman" w:cs="Times New Roman" w:ascii="Times New Roman" w:hAnsi="Times New Roman"/>
-                <w:sz w:val="24"/>
-                <w:szCs w:val="24"/>
-              </w:rPr>
-              <w:t>Заместитель директора по ВР</w:t>
-            </w:r>
-          </w:p>
-          <w:p>
-            <w:pPr>
-              <w:pStyle w:val="Standard"/>
-              <w:widowControl w:val="false"/>
-              <w:spacing w:lineRule="auto" w:line="240" w:before="0" w:after="0"/>
-              <w:jc w:val="both"/>
-              <w:rPr>
-                <w:rFonts w:ascii="Times New Roman" w:hAnsi="Times New Roman" w:cs="Times New Roman"/>
-                <w:sz w:val="20"/>
-                <w:szCs w:val="20"/>
-              </w:rPr>
-            </w:pPr>
-            <w:r>
-              <w:rPr>
-                <w:rFonts w:cs="Times New Roman" w:ascii="Times New Roman" w:hAnsi="Times New Roman"/>
-                <w:sz w:val="20"/>
-                <w:szCs w:val="20"/>
-              </w:rPr>
-              <w:t>(Для мероприятий уровня «Институтское»)</w:t>
-            </w:r>
-          </w:p>
-        </w:tc>
-        <w:tc>
-          <w:tcPr>
-            <w:tcW w:w="1814" w:type="dxa"/>
-            <w:tcBorders>
-              <w:top w:val="single" w:sz="4" w:space="0" w:color="000000"/>
-              <w:left w:val="single" w:sz="4" w:space="0" w:color="000000"/>
-              <w:bottom w:val="single" w:sz="4" w:space="0" w:color="000000"/>
-            </w:tcBorders>
-          </w:tcPr>
-          <w:p>
-            <w:pPr>
-              <w:pStyle w:val="Standard"/>
-              <w:widowControl w:val="false"/>
-              <w:pBdr>
-                <w:bottom w:val="single" w:sz="12" w:space="0" w:color="00000A"/>
-              </w:pBdr>
-              <w:snapToGrid w:val="false"/>
-              <w:spacing w:lineRule="auto" w:line="240" w:before="0" w:after="0"/>
-              <w:jc w:val="center"/>
-              <w:rPr>
-                <w:rFonts w:ascii="Times New Roman" w:hAnsi="Times New Roman" w:cs="Times New Roman"/>
-                <w:sz w:val="24"/>
-                <w:szCs w:val="24"/>
-              </w:rPr>
-            </w:pPr>
-            <w:r>
-              <w:rPr>
-                <w:rFonts w:cs="Times New Roman" w:ascii="Times New Roman" w:hAnsi="Times New Roman"/>
-                <w:sz w:val="24"/>
-                <w:szCs w:val="24"/>
-              </w:rPr>
-            </w:r>
-          </w:p>
-          <w:p>
-            <w:pPr>
-              <w:pStyle w:val="Standard"/>
-              <w:widowControl w:val="false"/>
-              <w:spacing w:lineRule="auto" w:line="240" w:before="0" w:after="0"/>
-              <w:jc w:val="center"/>
-              <w:rPr>
-                <w:rFonts w:ascii="Times New Roman" w:hAnsi="Times New Roman" w:eastAsia="Droid Sans Fallback" w:cs="Times New Roman"/>
-                <w:bCs/>
-                <w:i/>
-                <w:i/>
-                <w:iCs/>
-                <w:sz w:val="24"/>
-                <w:szCs w:val="24"/>
-                <w:lang w:bidi="hi-IN"/>
-              </w:rPr>
-            </w:pPr>
-            <w:r>
-              <w:rPr>
-                <w:rFonts w:eastAsia="Droid Sans Fallback" w:cs="Times New Roman" w:ascii="Times New Roman" w:hAnsi="Times New Roman"/>
-                <w:bCs/>
-                <w:i/>
-                <w:iCs/>
-                <w:sz w:val="24"/>
-                <w:szCs w:val="24"/>
-                <w:lang w:bidi="hi-IN"/>
-              </w:rPr>
-              <w:t>(подпись)</w:t>
-            </w:r>
-          </w:p>
-        </w:tc>
-        <w:tc>
-          <w:tcPr>
-            <w:tcW w:w="2686" w:type="dxa"/>
+            <w:tcW w:w="2688" w:type="dxa"/>
             <w:tcBorders>
               <w:top w:val="single" w:sz="4" w:space="0" w:color="000000"/>
               <w:left w:val="single" w:sz="4" w:space="0" w:color="000000"/>
@@ -3034,6 +2507,7 @@
           <w:sz w:val="28"/>
           <w:szCs w:val="28"/>
         </w:rPr>
+        <w:tab/>
         <w:t>СПРАВКА</w:t>
       </w:r>
     </w:p>
@@ -3162,11 +2636,11 @@
         <w:tblLook w:val="04a0" w:noHBand="0" w:noVBand="1" w:firstColumn="1" w:lastRow="0" w:lastColumn="0" w:firstRow="1"/>
       </w:tblPr>
       <w:tblGrid>
-        <w:gridCol w:w="438"/>
-        <w:gridCol w:w="2135"/>
-        <w:gridCol w:w="1456"/>
+        <w:gridCol w:w="437"/>
+        <w:gridCol w:w="2136"/>
+        <w:gridCol w:w="1454"/>
         <w:gridCol w:w="3195"/>
-        <w:gridCol w:w="2154"/>
+        <w:gridCol w:w="2156"/>
       </w:tblGrid>
       <w:tr>
         <w:trPr>
@@ -3174,7 +2648,7 @@
         </w:trPr>
         <w:tc>
           <w:tcPr>
-            <w:tcW w:w="438" w:type="dxa"/>
+            <w:tcW w:w="437" w:type="dxa"/>
             <w:tcBorders>
               <w:top w:val="single" w:sz="4" w:space="0" w:color="000000"/>
               <w:left w:val="single" w:sz="4" w:space="0" w:color="000000"/>
@@ -3205,7 +2679,7 @@
         </w:tc>
         <w:tc>
           <w:tcPr>
-            <w:tcW w:w="2135" w:type="dxa"/>
+            <w:tcW w:w="2136" w:type="dxa"/>
             <w:tcBorders>
               <w:top w:val="single" w:sz="4" w:space="0" w:color="000000"/>
               <w:left w:val="single" w:sz="4" w:space="0" w:color="000000"/>
@@ -3236,7 +2710,7 @@
         </w:tc>
         <w:tc>
           <w:tcPr>
-            <w:tcW w:w="1456" w:type="dxa"/>
+            <w:tcW w:w="1454" w:type="dxa"/>
             <w:tcBorders>
               <w:top w:val="single" w:sz="4" w:space="0" w:color="000000"/>
               <w:left w:val="single" w:sz="4" w:space="0" w:color="000000"/>
@@ -3298,7 +2772,7 @@
         </w:tc>
         <w:tc>
           <w:tcPr>
-            <w:tcW w:w="2154" w:type="dxa"/>
+            <w:tcW w:w="2156" w:type="dxa"/>
             <w:tcBorders>
               <w:top w:val="single" w:sz="4" w:space="0" w:color="000000"/>
               <w:left w:val="single" w:sz="4" w:space="0" w:color="000000"/>
@@ -3335,7 +2809,7 @@
         </w:trPr>
         <w:tc>
           <w:tcPr>
-            <w:tcW w:w="438" w:type="dxa"/>
+            <w:tcW w:w="437" w:type="dxa"/>
             <w:tcBorders>
               <w:top w:val="single" w:sz="4" w:space="0" w:color="000000"/>
               <w:left w:val="single" w:sz="4" w:space="0" w:color="000000"/>
@@ -3366,7 +2840,7 @@
         </w:tc>
         <w:tc>
           <w:tcPr>
-            <w:tcW w:w="2135" w:type="dxa"/>
+            <w:tcW w:w="2136" w:type="dxa"/>
             <w:tcBorders>
               <w:top w:val="single" w:sz="4" w:space="0" w:color="000000"/>
               <w:left w:val="single" w:sz="4" w:space="0" w:color="000000"/>
@@ -3397,7 +2871,7 @@
         </w:tc>
         <w:tc>
           <w:tcPr>
-            <w:tcW w:w="1456" w:type="dxa"/>
+            <w:tcW w:w="1454" w:type="dxa"/>
             <w:tcBorders>
               <w:top w:val="single" w:sz="4" w:space="0" w:color="000000"/>
               <w:left w:val="single" w:sz="4" w:space="0" w:color="000000"/>
@@ -3459,7 +2933,7 @@
         </w:tc>
         <w:tc>
           <w:tcPr>
-            <w:tcW w:w="2154" w:type="dxa"/>
+            <w:tcW w:w="2156" w:type="dxa"/>
             <w:tcBorders>
               <w:top w:val="single" w:sz="4" w:space="0" w:color="000000"/>
               <w:left w:val="single" w:sz="4" w:space="0" w:color="000000"/>
@@ -3496,7 +2970,7 @@
         </w:trPr>
         <w:tc>
           <w:tcPr>
-            <w:tcW w:w="438" w:type="dxa"/>
+            <w:tcW w:w="437" w:type="dxa"/>
             <w:tcBorders>
               <w:top w:val="single" w:sz="4" w:space="0" w:color="000000"/>
               <w:left w:val="single" w:sz="4" w:space="0" w:color="000000"/>
@@ -3527,7 +3001,7 @@
         </w:tc>
         <w:tc>
           <w:tcPr>
-            <w:tcW w:w="2135" w:type="dxa"/>
+            <w:tcW w:w="2136" w:type="dxa"/>
             <w:tcBorders>
               <w:top w:val="single" w:sz="4" w:space="0" w:color="000000"/>
               <w:left w:val="single" w:sz="4" w:space="0" w:color="000000"/>
@@ -3558,7 +3032,7 @@
         </w:tc>
         <w:tc>
           <w:tcPr>
-            <w:tcW w:w="1456" w:type="dxa"/>
+            <w:tcW w:w="1454" w:type="dxa"/>
             <w:tcBorders>
               <w:top w:val="single" w:sz="4" w:space="0" w:color="000000"/>
               <w:left w:val="single" w:sz="4" w:space="0" w:color="000000"/>
@@ -3620,7 +3094,7 @@
         </w:tc>
         <w:tc>
           <w:tcPr>
-            <w:tcW w:w="2154" w:type="dxa"/>
+            <w:tcW w:w="2156" w:type="dxa"/>
             <w:tcBorders>
               <w:top w:val="single" w:sz="4" w:space="0" w:color="000000"/>
               <w:left w:val="single" w:sz="4" w:space="0" w:color="000000"/>
@@ -4043,7 +3517,7 @@
                 <w:sz w:val="24"/>
                 <w:szCs w:val="24"/>
               </w:rPr>
-              <w:t>Начальник ОРСП</w:t>
+              <w:t>{{supervisor}}</w:t>
             </w:r>
           </w:p>
           <w:p>
@@ -4243,191 +3717,120 @@
         </w:rPr>
       </w:r>
     </w:p>
-    <w:tbl>
-      <w:tblPr>
-        <w:tblW w:w="9601" w:type="dxa"/>
-        <w:jc w:val="left"/>
-        <w:tblInd w:w="-25" w:type="dxa"/>
-        <w:tblLayout w:type="fixed"/>
-        <w:tblCellMar>
-          <w:top w:w="0" w:type="dxa"/>
-          <w:left w:w="113" w:type="dxa"/>
-          <w:bottom w:w="0" w:type="dxa"/>
-          <w:right w:w="108" w:type="dxa"/>
-        </w:tblCellMar>
-        <w:tblLook w:val="04a0" w:noHBand="0" w:noVBand="1" w:firstColumn="1" w:lastRow="0" w:lastColumn="0" w:firstRow="1"/>
-      </w:tblPr>
-      <w:tblGrid>
-        <w:gridCol w:w="5101"/>
-        <w:gridCol w:w="1814"/>
-        <w:gridCol w:w="2686"/>
-      </w:tblGrid>
-      <w:tr>
-        <w:trPr>
-          <w:trHeight w:val="1724" w:hRule="atLeast"/>
-        </w:trPr>
-        <w:tc>
-          <w:tcPr>
-            <w:tcW w:w="5101" w:type="dxa"/>
-            <w:tcBorders>
-              <w:top w:val="single" w:sz="4" w:space="0" w:color="000000"/>
-              <w:left w:val="single" w:sz="4" w:space="0" w:color="000000"/>
-              <w:bottom w:val="single" w:sz="4" w:space="0" w:color="000000"/>
-            </w:tcBorders>
-          </w:tcPr>
-          <w:p>
-            <w:pPr>
-              <w:pStyle w:val="Standard"/>
-              <w:widowControl w:val="false"/>
-              <w:spacing w:lineRule="auto" w:line="240" w:before="0" w:after="0"/>
-              <w:jc w:val="both"/>
-              <w:rPr>
-                <w:rFonts w:ascii="Times New Roman" w:hAnsi="Times New Roman" w:eastAsia="Times New Roman" w:cs="Times New Roman"/>
-                <w:sz w:val="24"/>
-                <w:szCs w:val="24"/>
-              </w:rPr>
-            </w:pPr>
-            <w:r>
-              <w:rPr>
-                <w:rFonts w:eastAsia="Times New Roman" w:cs="Times New Roman" w:ascii="Times New Roman" w:hAnsi="Times New Roman"/>
-                <w:sz w:val="24"/>
-                <w:szCs w:val="24"/>
-              </w:rPr>
-              <w:t>Заместитель директора по ВР</w:t>
-            </w:r>
-          </w:p>
-        </w:tc>
-        <w:tc>
-          <w:tcPr>
-            <w:tcW w:w="1814" w:type="dxa"/>
-            <w:tcBorders>
-              <w:top w:val="single" w:sz="4" w:space="0" w:color="000000"/>
-              <w:left w:val="single" w:sz="4" w:space="0" w:color="000000"/>
-              <w:bottom w:val="single" w:sz="4" w:space="0" w:color="000000"/>
-            </w:tcBorders>
-          </w:tcPr>
-          <w:p>
-            <w:pPr>
-              <w:pStyle w:val="Standard"/>
-              <w:widowControl w:val="false"/>
-              <w:pBdr>
-                <w:bottom w:val="single" w:sz="12" w:space="0" w:color="00000A"/>
-              </w:pBdr>
-              <w:snapToGrid w:val="false"/>
-              <w:spacing w:lineRule="auto" w:line="240" w:before="0" w:after="0"/>
-              <w:jc w:val="center"/>
-              <w:rPr>
-                <w:rFonts w:ascii="Times New Roman" w:hAnsi="Times New Roman" w:cs="Times New Roman"/>
-                <w:sz w:val="24"/>
-                <w:szCs w:val="24"/>
-              </w:rPr>
-            </w:pPr>
-            <w:r>
-              <w:rPr>
-                <w:rFonts w:cs="Times New Roman" w:ascii="Times New Roman" w:hAnsi="Times New Roman"/>
-                <w:sz w:val="24"/>
-                <w:szCs w:val="24"/>
-              </w:rPr>
-            </w:r>
-          </w:p>
-          <w:p>
-            <w:pPr>
-              <w:pStyle w:val="Standard"/>
-              <w:widowControl w:val="false"/>
-              <w:spacing w:lineRule="auto" w:line="240" w:before="0" w:after="0"/>
-              <w:jc w:val="center"/>
-              <w:rPr>
-                <w:rFonts w:ascii="Times New Roman" w:hAnsi="Times New Roman" w:eastAsia="Droid Sans Fallback" w:cs="Times New Roman"/>
-                <w:bCs/>
-                <w:i/>
-                <w:i/>
-                <w:iCs/>
-                <w:sz w:val="24"/>
-                <w:szCs w:val="24"/>
-                <w:lang w:bidi="hi-IN"/>
-              </w:rPr>
-            </w:pPr>
-            <w:r>
-              <w:rPr>
-                <w:rFonts w:eastAsia="Droid Sans Fallback" w:cs="Times New Roman" w:ascii="Times New Roman" w:hAnsi="Times New Roman"/>
-                <w:bCs/>
-                <w:i/>
-                <w:iCs/>
-                <w:sz w:val="24"/>
-                <w:szCs w:val="24"/>
-                <w:lang w:bidi="hi-IN"/>
-              </w:rPr>
-              <w:t>(подпись)</w:t>
-            </w:r>
-          </w:p>
-        </w:tc>
-        <w:tc>
-          <w:tcPr>
-            <w:tcW w:w="2686" w:type="dxa"/>
-            <w:tcBorders>
-              <w:top w:val="single" w:sz="4" w:space="0" w:color="000000"/>
-              <w:left w:val="single" w:sz="4" w:space="0" w:color="000000"/>
-              <w:bottom w:val="single" w:sz="4" w:space="0" w:color="000000"/>
-              <w:right w:val="single" w:sz="4" w:space="0" w:color="000000"/>
-            </w:tcBorders>
-          </w:tcPr>
-          <w:p>
-            <w:pPr>
-              <w:pStyle w:val="Standard"/>
-              <w:widowControl w:val="false"/>
-              <w:pBdr>
-                <w:bottom w:val="single" w:sz="12" w:space="0" w:color="00000A"/>
-              </w:pBdr>
-              <w:snapToGrid w:val="false"/>
-              <w:spacing w:lineRule="auto" w:line="240" w:before="0" w:after="0"/>
-              <w:jc w:val="center"/>
-              <w:rPr>
-                <w:rFonts w:ascii="Times New Roman" w:hAnsi="Times New Roman" w:cs="Times New Roman"/>
-                <w:sz w:val="24"/>
-                <w:szCs w:val="24"/>
-              </w:rPr>
-            </w:pPr>
-            <w:r>
-              <w:rPr>
-                <w:rFonts w:cs="Times New Roman" w:ascii="Times New Roman" w:hAnsi="Times New Roman"/>
-                <w:sz w:val="24"/>
-                <w:szCs w:val="24"/>
-              </w:rPr>
-            </w:r>
-          </w:p>
-          <w:p>
-            <w:pPr>
-              <w:pStyle w:val="Standard"/>
-              <w:widowControl w:val="false"/>
-              <w:spacing w:lineRule="auto" w:line="240" w:before="0" w:after="0"/>
-              <w:jc w:val="center"/>
-              <w:rPr>
-                <w:rFonts w:ascii="Times New Roman" w:hAnsi="Times New Roman" w:eastAsia="Droid Sans Fallback" w:cs="Times New Roman"/>
-                <w:bCs/>
-                <w:i/>
-                <w:i/>
-                <w:iCs/>
-                <w:sz w:val="24"/>
-                <w:szCs w:val="24"/>
-                <w:lang w:bidi="hi-IN"/>
-              </w:rPr>
-            </w:pPr>
-            <w:r>
-              <w:rPr>
-                <w:rFonts w:eastAsia="Droid Sans Fallback" w:cs="Times New Roman" w:ascii="Times New Roman" w:hAnsi="Times New Roman"/>
-                <w:bCs/>
-                <w:i/>
-                <w:iCs/>
-                <w:sz w:val="24"/>
-                <w:szCs w:val="24"/>
-                <w:lang w:bidi="hi-IN"/>
-              </w:rPr>
-              <w:t>(ФИО)</w:t>
-            </w:r>
-          </w:p>
-        </w:tc>
-      </w:tr>
-    </w:tbl>
+    <w:p>
+      <w:pPr>
+        <w:pStyle w:val="Standard"/>
+        <w:spacing w:lineRule="auto" w:line="240" w:before="0" w:after="0"/>
+        <w:jc w:val="right"/>
+        <w:rPr>
+          <w:rFonts w:ascii="Times New Roman" w:hAnsi="Times New Roman" w:cs="Times New Roman"/>
+          <w:sz w:val="28"/>
+          <w:szCs w:val="28"/>
+        </w:rPr>
+      </w:pPr>
+      <w:r>
+        <w:rPr>
+          <w:rFonts w:cs="Times New Roman" w:ascii="Times New Roman" w:hAnsi="Times New Roman"/>
+          <w:sz w:val="28"/>
+          <w:szCs w:val="28"/>
+        </w:rPr>
+      </w:r>
+    </w:p>
+    <w:p>
+      <w:pPr>
+        <w:pStyle w:val="Standard"/>
+        <w:spacing w:lineRule="auto" w:line="240" w:before="0" w:after="0"/>
+        <w:jc w:val="right"/>
+        <w:rPr>
+          <w:rFonts w:ascii="Times New Roman" w:hAnsi="Times New Roman" w:cs="Times New Roman"/>
+          <w:sz w:val="28"/>
+          <w:szCs w:val="28"/>
+        </w:rPr>
+      </w:pPr>
+      <w:r>
+        <w:rPr>
+          <w:rFonts w:cs="Times New Roman" w:ascii="Times New Roman" w:hAnsi="Times New Roman"/>
+          <w:sz w:val="28"/>
+          <w:szCs w:val="28"/>
+        </w:rPr>
+      </w:r>
+    </w:p>
+    <w:p>
+      <w:pPr>
+        <w:pStyle w:val="Standard"/>
+        <w:spacing w:lineRule="auto" w:line="240" w:before="0" w:after="0"/>
+        <w:jc w:val="right"/>
+        <w:rPr>
+          <w:rFonts w:ascii="Times New Roman" w:hAnsi="Times New Roman" w:cs="Times New Roman"/>
+          <w:sz w:val="28"/>
+          <w:szCs w:val="28"/>
+        </w:rPr>
+      </w:pPr>
+      <w:r>
+        <w:rPr>
+          <w:rFonts w:cs="Times New Roman" w:ascii="Times New Roman" w:hAnsi="Times New Roman"/>
+          <w:sz w:val="28"/>
+          <w:szCs w:val="28"/>
+        </w:rPr>
+      </w:r>
+    </w:p>
+    <w:p>
+      <w:pPr>
+        <w:pStyle w:val="Standard"/>
+        <w:spacing w:lineRule="auto" w:line="240" w:before="0" w:after="0"/>
+        <w:jc w:val="right"/>
+        <w:rPr>
+          <w:rFonts w:ascii="Times New Roman" w:hAnsi="Times New Roman" w:cs="Times New Roman"/>
+          <w:sz w:val="28"/>
+          <w:szCs w:val="28"/>
+        </w:rPr>
+      </w:pPr>
+      <w:r>
+        <w:rPr>
+          <w:rFonts w:cs="Times New Roman" w:ascii="Times New Roman" w:hAnsi="Times New Roman"/>
+          <w:sz w:val="28"/>
+          <w:szCs w:val="28"/>
+        </w:rPr>
+      </w:r>
+    </w:p>
+    <w:p>
+      <w:pPr>
+        <w:pStyle w:val="Standard"/>
+        <w:spacing w:lineRule="auto" w:line="240" w:before="0" w:after="0"/>
+        <w:jc w:val="right"/>
+        <w:rPr>
+          <w:rFonts w:ascii="Times New Roman" w:hAnsi="Times New Roman" w:cs="Times New Roman"/>
+          <w:sz w:val="28"/>
+          <w:szCs w:val="28"/>
+        </w:rPr>
+      </w:pPr>
+      <w:r>
+        <w:rPr>
+          <w:rFonts w:cs="Times New Roman" w:ascii="Times New Roman" w:hAnsi="Times New Roman"/>
+          <w:sz w:val="28"/>
+          <w:szCs w:val="28"/>
+        </w:rPr>
+      </w:r>
+    </w:p>
+    <w:p>
+      <w:pPr>
+        <w:pStyle w:val="Standard"/>
+        <w:spacing w:lineRule="auto" w:line="240" w:before="0" w:after="0"/>
+        <w:jc w:val="right"/>
+        <w:rPr>
+          <w:rFonts w:ascii="Times New Roman" w:hAnsi="Times New Roman" w:cs="Times New Roman"/>
+          <w:sz w:val="28"/>
+          <w:szCs w:val="28"/>
+        </w:rPr>
+      </w:pPr>
+      <w:r>
+        <w:rPr>
+          <w:rFonts w:cs="Times New Roman" w:ascii="Times New Roman" w:hAnsi="Times New Roman"/>
+          <w:sz w:val="28"/>
+          <w:szCs w:val="28"/>
+        </w:rPr>
+      </w:r>
+    </w:p>
     <w:p>
       <w:pPr>
         <w:pStyle w:val="Standard"/>
@@ -5892,9 +5295,9 @@
       <w:tblLook w:val="04a0" w:noHBand="0" w:noVBand="1" w:firstColumn="1" w:lastRow="0" w:lastColumn="0" w:firstRow="1"/>
     </w:tblPr>
     <w:tblGrid>
-      <w:gridCol w:w="1815"/>
+      <w:gridCol w:w="1813"/>
       <w:gridCol w:w="6121"/>
-      <w:gridCol w:w="1481"/>
+      <w:gridCol w:w="1483"/>
     </w:tblGrid>
     <w:tr>
       <w:trPr>
@@ -5903,7 +5306,7 @@
       </w:trPr>
       <w:tc>
         <w:tcPr>
-          <w:tcW w:w="1815" w:type="dxa"/>
+          <w:tcW w:w="1813" w:type="dxa"/>
           <w:tcBorders>
             <w:top w:val="single" w:sz="4" w:space="0" w:color="000000"/>
             <w:left w:val="single" w:sz="4" w:space="0" w:color="000000"/>
@@ -6034,7 +5437,7 @@
       </w:tc>
       <w:tc>
         <w:tcPr>
-          <w:tcW w:w="1481" w:type="dxa"/>
+          <w:tcW w:w="1483" w:type="dxa"/>
           <w:tcBorders>
             <w:top w:val="single" w:sz="4" w:space="0" w:color="000000"/>
             <w:left w:val="single" w:sz="4" w:space="0" w:color="000000"/>
@@ -6120,7 +5523,7 @@
       </w:trPr>
       <w:tc>
         <w:tcPr>
-          <w:tcW w:w="7936" w:type="dxa"/>
+          <w:tcW w:w="7934" w:type="dxa"/>
           <w:gridSpan w:val="2"/>
           <w:tcBorders>
             <w:left w:val="single" w:sz="4" w:space="0" w:color="000000"/>
@@ -6166,7 +5569,7 @@
       </w:tc>
       <w:tc>
         <w:tcPr>
-          <w:tcW w:w="1481" w:type="dxa"/>
+          <w:tcW w:w="1483" w:type="dxa"/>
           <w:tcBorders>
             <w:left w:val="single" w:sz="4" w:space="0" w:color="000000"/>
             <w:bottom w:val="single" w:sz="4" w:space="0" w:color="000000"/>

</xml_diff>